<commit_message>
BackEnd de categoria feito
</commit_message>
<xml_diff>
--- a/Comunica&Ajuda.docx
+++ b/Comunica&Ajuda.docx
@@ -26,15 +26,7 @@
         <w:t>Comunica &amp; Ajuda!</w:t>
       </w:r>
       <w:r>
-        <w:t xml:space="preserve"> </w:t>
-      </w:r>
-      <w:proofErr w:type="spellStart"/>
-      <w:r>
-        <w:t>é</w:t>
-      </w:r>
-      <w:proofErr w:type="spellEnd"/>
-      <w:r>
-        <w:t xml:space="preserve"> um sistema web desenvolvido para permitir que os cidadãos reportem facilmente problemas e compartilhem informações com órgãos públicos ou grupos comunitários relevantes, contribuindo para uma cidade melhor. Diferente do projeto anterior, este sistema será </w:t>
+        <w:t xml:space="preserve"> é um sistema web desenvolvido para permitir que os cidadãos reportem facilmente problemas e compartilhem informações com órgãos públicos ou grupos comunitários relevantes, contribuindo para uma cidade melhor. Diferente do projeto anterior, este sistema será </w:t>
       </w:r>
       <w:r>
         <w:rPr>
@@ -96,7 +88,7 @@
     <w:p>
       <w:r>
         <w:pict>
-          <v:rect id="_x0000_i1074" style="width:0;height:1.5pt" o:hralign="center" o:hrstd="t" o:hrnoshade="t" o:hr="t" fillcolor="#1b1c1d" stroked="f"/>
+          <v:rect id="_x0000_i1025" style="width:0;height:1.5pt" o:hralign="center" o:hrstd="t" o:hrnoshade="t" o:hr="t" fillcolor="#1b1c1d" stroked="f"/>
         </w:pict>
       </w:r>
     </w:p>
@@ -213,7 +205,7 @@
     <w:p>
       <w:r>
         <w:pict>
-          <v:rect id="_x0000_i1075" style="width:0;height:1.5pt" o:hralign="center" o:hrstd="t" o:hrnoshade="t" o:hr="t" fillcolor="#1b1c1d" stroked="f"/>
+          <v:rect id="_x0000_i1026" style="width:0;height:1.5pt" o:hralign="center" o:hrstd="t" o:hrnoshade="t" o:hr="t" fillcolor="#1b1c1d" stroked="f"/>
         </w:pict>
       </w:r>
     </w:p>
@@ -585,7 +577,7 @@
     <w:p>
       <w:r>
         <w:pict>
-          <v:rect id="_x0000_i1076" style="width:0;height:1.5pt" o:hralign="center" o:hrstd="t" o:hrnoshade="t" o:hr="t" fillcolor="#1b1c1d" stroked="f"/>
+          <v:rect id="_x0000_i1027" style="width:0;height:1.5pt" o:hralign="center" o:hrstd="t" o:hrnoshade="t" o:hr="t" fillcolor="#1b1c1d" stroked="f"/>
         </w:pict>
       </w:r>
     </w:p>
@@ -664,7 +656,30 @@
       </w:r>
       <w:proofErr w:type="spellEnd"/>
       <w:r>
-        <w:t xml:space="preserve"> (validação básica no lado do cliente e chamadas AJAX)</w:t>
+        <w:t xml:space="preserve"> (Interatividade e comunicação com o </w:t>
+      </w:r>
+      <w:proofErr w:type="spellStart"/>
+      <w:r>
+        <w:t>backend</w:t>
+      </w:r>
+      <w:proofErr w:type="spellEnd"/>
+      <w:r>
+        <w:t xml:space="preserve"> via </w:t>
+      </w:r>
+      <w:proofErr w:type="spellStart"/>
+      <w:r>
+        <w:t>Fetch</w:t>
+      </w:r>
+      <w:proofErr w:type="spellEnd"/>
+      <w:r>
+        <w:rPr>
+          <w:b/>
+          <w:bCs/>
+        </w:rPr>
+        <w:t xml:space="preserve"> </w:t>
+      </w:r>
+      <w:r>
+        <w:t>API)</w:t>
       </w:r>
     </w:p>
     <w:p>
@@ -688,7 +703,7 @@
     <w:p>
       <w:r>
         <w:pict>
-          <v:rect id="_x0000_i1077" style="width:0;height:1.5pt" o:hralign="center" o:hrstd="t" o:hrnoshade="t" o:hr="t" fillcolor="#1b1c1d" stroked="f"/>
+          <v:rect id="_x0000_i1028" style="width:0;height:1.5pt" o:hralign="center" o:hrstd="t" o:hrnoshade="t" o:hr="t" fillcolor="#1b1c1d" stroked="f"/>
         </w:pict>
       </w:r>
     </w:p>
@@ -741,7 +756,7 @@
     <w:p>
       <w:r>
         <w:pict>
-          <v:rect id="_x0000_i1078" style="width:0;height:1.5pt" o:hralign="center" o:hrstd="t" o:hrnoshade="t" o:hr="t" fillcolor="#1b1c1d" stroked="f"/>
+          <v:rect id="_x0000_i1029" style="width:0;height:1.5pt" o:hralign="center" o:hrstd="t" o:hrnoshade="t" o:hr="t" fillcolor="#1b1c1d" stroked="f"/>
         </w:pict>
       </w:r>
     </w:p>
@@ -1474,7 +1489,7 @@
     <w:p>
       <w:r>
         <w:pict>
-          <v:rect id="_x0000_i1079" style="width:0;height:1.5pt" o:hralign="center" o:hrstd="t" o:hrnoshade="t" o:hr="t" fillcolor="#1b1c1d" stroked="f"/>
+          <v:rect id="_x0000_i1030" style="width:0;height:1.5pt" o:hralign="center" o:hrstd="t" o:hrnoshade="t" o:hr="t" fillcolor="#1b1c1d" stroked="f"/>
         </w:pict>
       </w:r>
     </w:p>
@@ -1530,7 +1545,7 @@
     <w:p>
       <w:r>
         <w:pict>
-          <v:rect id="_x0000_i1080" style="width:0;height:1.5pt" o:hralign="center" o:hrstd="t" o:hrnoshade="t" o:hr="t" fillcolor="#1b1c1d" stroked="f"/>
+          <v:rect id="_x0000_i1031" style="width:0;height:1.5pt" o:hralign="center" o:hrstd="t" o:hrnoshade="t" o:hr="t" fillcolor="#1b1c1d" stroked="f"/>
         </w:pict>
       </w:r>
     </w:p>
@@ -1694,6 +1709,155 @@
     </w:lvl>
   </w:abstractNum>
   <w:abstractNum w:abstractNumId="1" w15:restartNumberingAfterBreak="0">
+    <w:nsid w:val="0D2A3547"/>
+    <w:multiLevelType w:val="multilevel"/>
+    <w:tmpl w:val="20A2566A"/>
+    <w:lvl w:ilvl="0">
+      <w:start w:val="1"/>
+      <w:numFmt w:val="bullet"/>
+      <w:lvlText w:val=""/>
+      <w:lvlJc w:val="left"/>
+      <w:pPr>
+        <w:tabs>
+          <w:tab w:val="num" w:pos="720"/>
+        </w:tabs>
+        <w:ind w:left="720" w:hanging="360"/>
+      </w:pPr>
+      <w:rPr>
+        <w:rFonts w:ascii="Symbol" w:hAnsi="Symbol" w:hint="default"/>
+        <w:sz w:val="20"/>
+      </w:rPr>
+    </w:lvl>
+    <w:lvl w:ilvl="1" w:tentative="1">
+      <w:start w:val="1"/>
+      <w:numFmt w:val="bullet"/>
+      <w:lvlText w:val="o"/>
+      <w:lvlJc w:val="left"/>
+      <w:pPr>
+        <w:tabs>
+          <w:tab w:val="num" w:pos="1440"/>
+        </w:tabs>
+        <w:ind w:left="1440" w:hanging="360"/>
+      </w:pPr>
+      <w:rPr>
+        <w:rFonts w:ascii="Courier New" w:hAnsi="Courier New" w:hint="default"/>
+        <w:sz w:val="20"/>
+      </w:rPr>
+    </w:lvl>
+    <w:lvl w:ilvl="2" w:tentative="1">
+      <w:start w:val="1"/>
+      <w:numFmt w:val="bullet"/>
+      <w:lvlText w:val=""/>
+      <w:lvlJc w:val="left"/>
+      <w:pPr>
+        <w:tabs>
+          <w:tab w:val="num" w:pos="2160"/>
+        </w:tabs>
+        <w:ind w:left="2160" w:hanging="360"/>
+      </w:pPr>
+      <w:rPr>
+        <w:rFonts w:ascii="Wingdings" w:hAnsi="Wingdings" w:hint="default"/>
+        <w:sz w:val="20"/>
+      </w:rPr>
+    </w:lvl>
+    <w:lvl w:ilvl="3" w:tentative="1">
+      <w:start w:val="1"/>
+      <w:numFmt w:val="bullet"/>
+      <w:lvlText w:val=""/>
+      <w:lvlJc w:val="left"/>
+      <w:pPr>
+        <w:tabs>
+          <w:tab w:val="num" w:pos="2880"/>
+        </w:tabs>
+        <w:ind w:left="2880" w:hanging="360"/>
+      </w:pPr>
+      <w:rPr>
+        <w:rFonts w:ascii="Wingdings" w:hAnsi="Wingdings" w:hint="default"/>
+        <w:sz w:val="20"/>
+      </w:rPr>
+    </w:lvl>
+    <w:lvl w:ilvl="4" w:tentative="1">
+      <w:start w:val="1"/>
+      <w:numFmt w:val="bullet"/>
+      <w:lvlText w:val=""/>
+      <w:lvlJc w:val="left"/>
+      <w:pPr>
+        <w:tabs>
+          <w:tab w:val="num" w:pos="3600"/>
+        </w:tabs>
+        <w:ind w:left="3600" w:hanging="360"/>
+      </w:pPr>
+      <w:rPr>
+        <w:rFonts w:ascii="Wingdings" w:hAnsi="Wingdings" w:hint="default"/>
+        <w:sz w:val="20"/>
+      </w:rPr>
+    </w:lvl>
+    <w:lvl w:ilvl="5" w:tentative="1">
+      <w:start w:val="1"/>
+      <w:numFmt w:val="bullet"/>
+      <w:lvlText w:val=""/>
+      <w:lvlJc w:val="left"/>
+      <w:pPr>
+        <w:tabs>
+          <w:tab w:val="num" w:pos="4320"/>
+        </w:tabs>
+        <w:ind w:left="4320" w:hanging="360"/>
+      </w:pPr>
+      <w:rPr>
+        <w:rFonts w:ascii="Wingdings" w:hAnsi="Wingdings" w:hint="default"/>
+        <w:sz w:val="20"/>
+      </w:rPr>
+    </w:lvl>
+    <w:lvl w:ilvl="6" w:tentative="1">
+      <w:start w:val="1"/>
+      <w:numFmt w:val="bullet"/>
+      <w:lvlText w:val=""/>
+      <w:lvlJc w:val="left"/>
+      <w:pPr>
+        <w:tabs>
+          <w:tab w:val="num" w:pos="5040"/>
+        </w:tabs>
+        <w:ind w:left="5040" w:hanging="360"/>
+      </w:pPr>
+      <w:rPr>
+        <w:rFonts w:ascii="Wingdings" w:hAnsi="Wingdings" w:hint="default"/>
+        <w:sz w:val="20"/>
+      </w:rPr>
+    </w:lvl>
+    <w:lvl w:ilvl="7" w:tentative="1">
+      <w:start w:val="1"/>
+      <w:numFmt w:val="bullet"/>
+      <w:lvlText w:val=""/>
+      <w:lvlJc w:val="left"/>
+      <w:pPr>
+        <w:tabs>
+          <w:tab w:val="num" w:pos="5760"/>
+        </w:tabs>
+        <w:ind w:left="5760" w:hanging="360"/>
+      </w:pPr>
+      <w:rPr>
+        <w:rFonts w:ascii="Wingdings" w:hAnsi="Wingdings" w:hint="default"/>
+        <w:sz w:val="20"/>
+      </w:rPr>
+    </w:lvl>
+    <w:lvl w:ilvl="8" w:tentative="1">
+      <w:start w:val="1"/>
+      <w:numFmt w:val="bullet"/>
+      <w:lvlText w:val=""/>
+      <w:lvlJc w:val="left"/>
+      <w:pPr>
+        <w:tabs>
+          <w:tab w:val="num" w:pos="6480"/>
+        </w:tabs>
+        <w:ind w:left="6480" w:hanging="360"/>
+      </w:pPr>
+      <w:rPr>
+        <w:rFonts w:ascii="Wingdings" w:hAnsi="Wingdings" w:hint="default"/>
+        <w:sz w:val="20"/>
+      </w:rPr>
+    </w:lvl>
+  </w:abstractNum>
+  <w:abstractNum w:abstractNumId="2" w15:restartNumberingAfterBreak="0">
     <w:nsid w:val="0DD012A4"/>
     <w:multiLevelType w:val="multilevel"/>
     <w:tmpl w:val="AEE07C52"/>
@@ -1842,7 +2006,7 @@
       </w:rPr>
     </w:lvl>
   </w:abstractNum>
-  <w:abstractNum w:abstractNumId="2" w15:restartNumberingAfterBreak="0">
+  <w:abstractNum w:abstractNumId="3" w15:restartNumberingAfterBreak="0">
     <w:nsid w:val="0F415602"/>
     <w:multiLevelType w:val="multilevel"/>
     <w:tmpl w:val="B762B720"/>
@@ -1991,7 +2155,7 @@
       </w:rPr>
     </w:lvl>
   </w:abstractNum>
-  <w:abstractNum w:abstractNumId="3" w15:restartNumberingAfterBreak="0">
+  <w:abstractNum w:abstractNumId="4" w15:restartNumberingAfterBreak="0">
     <w:nsid w:val="2D780B20"/>
     <w:multiLevelType w:val="multilevel"/>
     <w:tmpl w:val="ED987390"/>
@@ -2140,7 +2304,7 @@
       </w:rPr>
     </w:lvl>
   </w:abstractNum>
-  <w:abstractNum w:abstractNumId="4" w15:restartNumberingAfterBreak="0">
+  <w:abstractNum w:abstractNumId="5" w15:restartNumberingAfterBreak="0">
     <w:nsid w:val="4F3C7CB5"/>
     <w:multiLevelType w:val="multilevel"/>
     <w:tmpl w:val="E40C4350"/>
@@ -2289,7 +2453,7 @@
       </w:rPr>
     </w:lvl>
   </w:abstractNum>
-  <w:abstractNum w:abstractNumId="5" w15:restartNumberingAfterBreak="0">
+  <w:abstractNum w:abstractNumId="6" w15:restartNumberingAfterBreak="0">
     <w:nsid w:val="6AF17864"/>
     <w:multiLevelType w:val="multilevel"/>
     <w:tmpl w:val="A9ACCBC0"/>
@@ -2411,22 +2575,25 @@
     </w:lvl>
   </w:abstractNum>
   <w:num w:numId="1" w16cid:durableId="1951668559">
-    <w:abstractNumId w:val="1"/>
+    <w:abstractNumId w:val="2"/>
   </w:num>
   <w:num w:numId="2" w16cid:durableId="1677803263">
-    <w:abstractNumId w:val="2"/>
+    <w:abstractNumId w:val="3"/>
   </w:num>
   <w:num w:numId="3" w16cid:durableId="291135151">
     <w:abstractNumId w:val="0"/>
   </w:num>
   <w:num w:numId="4" w16cid:durableId="1768647412">
-    <w:abstractNumId w:val="3"/>
+    <w:abstractNumId w:val="4"/>
   </w:num>
   <w:num w:numId="5" w16cid:durableId="324631138">
+    <w:abstractNumId w:val="6"/>
+  </w:num>
+  <w:num w:numId="6" w16cid:durableId="1723744509">
     <w:abstractNumId w:val="5"/>
   </w:num>
-  <w:num w:numId="6" w16cid:durableId="1723744509">
-    <w:abstractNumId w:val="4"/>
+  <w:num w:numId="7" w16cid:durableId="1240020836">
+    <w:abstractNumId w:val="1"/>
   </w:num>
 </w:numbering>
 </file>

</xml_diff>